<commit_message>
User AppData Path in XREFS fixed.
</commit_message>
<xml_diff>
--- a/AFFARS/DEVELOPMENT/msword/AFFARS-MP_PART-mp_5309.190.docx
+++ b/AFFARS/DEVELOPMENT/msword/AFFARS-MP_PART-mp_5309.190.docx
@@ -156,12 +156,6 @@
       <w:r>
         <w:t>):</w:t>
       </w:r>
-      <w:r>
-        <w:rPr>
-          <w:bCs/>
-        </w:rPr>
-        <w:t>.</w:t>
-      </w:r>
     </w:p>
     <w:p>
       <w:pPr>
@@ -216,7 +210,25 @@
           <w:u w:val="none"/>
           <w:lang w:val="en"/>
         </w:rPr>
-        <w:t>For all other solicitations and contracts, notwithstanding the prescription at FAR 44.204(a)(1), include the Attachment 1 clause of the SMC Subcontract Clause Class Deviation in full text in the solicitations and resultant contracts in lieu of the FAR clause 52.244-2, Subcontracts.</w:t>
+        <w:t xml:space="preserve">For all other solicitations and contracts, notwithstanding the prescription at FAR 44.204(a)(1), include the </w:t>
+      </w:r>
+      <w:hyperlink r:id="rId12" w:history="1">
+        <w:r>
+          <w:rPr>
+            <w:rStyle w:val="Hyperlink"/>
+            <w:lang w:val="en"/>
+          </w:rPr>
+          <w:t>Attachment 1</w:t>
+        </w:r>
+      </w:hyperlink>
+      <w:r>
+        <w:rPr>
+          <w:rStyle w:val="Hyperlink"/>
+          <w:color w:val="auto"/>
+          <w:u w:val="none"/>
+          <w:lang w:val="en"/>
+        </w:rPr>
+        <w:t xml:space="preserve"> clause of the SMC Subcontract Clause Class Deviation in full text in the solicitations and resultant contracts in lieu of the FAR clause 52.244-2, Subcontracts.</w:t>
       </w:r>
     </w:p>
     <w:p>
@@ -236,7 +248,7 @@
         </w:rPr>
         <w:t xml:space="preserve">(b) Insert mandatory </w:t>
       </w:r>
-      <w:hyperlink r:id="rId12" w:history="1">
+      <w:hyperlink r:id="rId13" w:history="1">
         <w:r>
           <w:rPr>
             <w:rStyle w:val="Hyperlink"/>
@@ -250,7 +262,7 @@
         </w:rPr>
         <w:t xml:space="preserve"> in sole source solicitations (in the solicitation letter), competitive solicitations (in the contracts volume where other responsibility matters are addressed), and in contracts (in Statements of Work or Performance Work Statements or similar documents).  In all contracts include </w:t>
       </w:r>
-      <w:hyperlink r:id="rId13" w:history="1">
+      <w:hyperlink r:id="rId14" w:history="1">
         <w:r>
           <w:rPr>
             <w:rStyle w:val="Hyperlink"/>
@@ -306,7 +318,7 @@
         </w:rPr>
         <w:t xml:space="preserve">Procedures for proceeding with an action listed in </w:t>
       </w:r>
-      <w:hyperlink r:id="rId14" w:history="1">
+      <w:hyperlink r:id="rId15" w:history="1">
         <w:r>
           <w:rPr>
             <w:rStyle w:val="Hyperlink"/>
@@ -354,7 +366,7 @@
         </w:rPr>
         <w:t xml:space="preserve">(a) Prime Contractors.  Review the facts surrounding the decision to place the contractor on the CRWL (See </w:t>
       </w:r>
-      <w:hyperlink r:id="rId15" w:history="1">
+      <w:hyperlink r:id="rId16" w:history="1">
         <w:r>
           <w:rPr>
             <w:rStyle w:val="Hyperlink"/>
@@ -421,7 +433,7 @@
         </w:rPr>
         <w:t xml:space="preserve">responsibility must be documented in the AFFARS Contractor Responsibility template as </w:t>
       </w:r>
-      <w:hyperlink r:id="rId16" w:history="1">
+      <w:hyperlink r:id="rId17" w:history="1">
         <w:r>
           <w:rPr>
             <w:rStyle w:val="Hyperlink"/>
@@ -435,7 +447,7 @@
         </w:rPr>
         <w:t xml:space="preserve"> (See </w:t>
       </w:r>
-      <w:hyperlink r:id="rId17" w:history="1">
+      <w:hyperlink r:id="rId18" w:history="1">
         <w:r>
           <w:rPr>
             <w:rStyle w:val="Hyperlink"/>
@@ -519,7 +531,7 @@
         </w:rPr>
         <w:t xml:space="preserve">responsibility must be documented in the AFFARS Contractor Responsibility template as </w:t>
       </w:r>
-      <w:hyperlink r:id="rId18" w:history="1">
+      <w:hyperlink r:id="rId19" w:history="1">
         <w:r>
           <w:rPr>
             <w:rStyle w:val="Hyperlink"/>
@@ -533,7 +545,7 @@
         </w:rPr>
         <w:t xml:space="preserve"> (See </w:t>
       </w:r>
-      <w:hyperlink r:id="rId19" w:history="1">
+      <w:hyperlink r:id="rId20" w:history="1">
         <w:r>
           <w:rPr>
             <w:rStyle w:val="Hyperlink"/>
@@ -593,7 +605,7 @@
         </w:rPr>
         <w:t xml:space="preserve">(b) Subcontractors.  Prime contractors must obtain the contracting officer’s consent to subcontract with a company listed on the CRWL before awarding a subcontract valued in excess of $3M or 5% of the prime contract value, whichever is lesser.  Proposed subcontractors must disclose to the prime contractor if they are listed on the CRWL.  If the prime contractor requests consent to subcontract with a contractor listed on the CRWL, review the prime contractor’s determination of subcontractor responsibility, the facts surrounding the decision to place the proposed subcontractor on the CRWL (See </w:t>
       </w:r>
-      <w:hyperlink r:id="rId20" w:history="1">
+      <w:hyperlink r:id="rId21" w:history="1">
         <w:r>
           <w:rPr>
             <w:rStyle w:val="Hyperlink"/>
@@ -690,7 +702,7 @@
         </w:rPr>
         <w:t xml:space="preserve">(a) When an SMC contracting officer obtains information or otherwise becomes aware that a contractor’s or subcontractor’s ability to successfully perform space program contracts is uncertain due to any of the conditions listed at </w:t>
       </w:r>
-      <w:hyperlink r:id="rId21" w:history="1">
+      <w:hyperlink r:id="rId22" w:history="1">
         <w:r>
           <w:rPr>
             <w:rStyle w:val="Hyperlink"/>
@@ -911,8 +923,8 @@
       </w:pPr>
     </w:p>
     <w:sectPr>
-      <w:headerReference w:type="default" r:id="rId22"/>
-      <w:footerReference w:type="default" r:id="rId23"/>
+      <w:headerReference w:type="default" r:id="rId23"/>
+      <w:footerReference w:type="default" r:id="rId24"/>
       <w:pgSz w:w="12240" w:h="15840" w:code="1"/>
       <w:pgMar w:top="1440" w:right="1440" w:bottom="1440" w:left="1440" w:header="432" w:footer="432" w:gutter="0"/>
       <w:pgNumType w:start="1"/>
@@ -1055,7 +1067,7 @@
                 <w:sz w:val="24"/>
                 <w:szCs w:val="24"/>
               </w:rPr>
-              <w:t>4</w:t>
+              <w:t>1</w:t>
             </w:r>
             <w:r>
               <w:rPr>
@@ -3152,12 +3164,6 @@
 </file>
 
 <file path=customXml/item1.xml><?xml version="1.0" encoding="utf-8"?>
-<p:properties xmlns:p="http://schemas.microsoft.com/office/2006/metadata/properties" xmlns:xsi="http://www.w3.org/2001/XMLSchema-instance" xmlns:pc="http://schemas.microsoft.com/office/infopath/2007/PartnerControls">
-  <documentManagement/>
-</p:properties>
-</file>
-
-<file path=customXml/item2.xml><?xml version="1.0" encoding="utf-8"?>
 <ct:contentTypeSchema xmlns:ct="http://schemas.microsoft.com/office/2006/metadata/contentType" xmlns:ma="http://schemas.microsoft.com/office/2006/metadata/properties/metaAttributes" ct:_="" ma:_="" ma:contentTypeName="Document" ma:contentTypeID="0x010100FA6C5E0DBCB8DD4DAD5FA82FCB9EE98D" ma:contentTypeVersion="4" ma:contentTypeDescription="Create a new document." ma:contentTypeScope="" ma:versionID="f30e9ff970476af1ea2d449c1d62024e">
   <xsd:schema xmlns:xsd="http://www.w3.org/2001/XMLSchema" xmlns:xs="http://www.w3.org/2001/XMLSchema" xmlns:p="http://schemas.microsoft.com/office/2006/metadata/properties" targetNamespace="http://schemas.microsoft.com/office/2006/metadata/properties" ma:root="true" ma:fieldsID="1dab2e3c9ece9446628f55e6a105fe53">
     <xsd:element name="properties">
@@ -3271,6 +3277,12 @@
 </ct:contentTypeSchema>
 </file>
 
+<file path=customXml/item2.xml><?xml version="1.0" encoding="utf-8"?>
+<p:properties xmlns:p="http://schemas.microsoft.com/office/2006/metadata/properties" xmlns:xsi="http://www.w3.org/2001/XMLSchema-instance" xmlns:pc="http://schemas.microsoft.com/office/infopath/2007/PartnerControls">
+  <documentManagement/>
+</p:properties>
+</file>
+
 <file path=customXml/item3.xml><?xml version="1.0" encoding="utf-8"?>
 <b:Sources xmlns:b="http://schemas.openxmlformats.org/officeDocument/2006/bibliography" xmlns="http://schemas.openxmlformats.org/officeDocument/2006/bibliography" SelectedStyle="\APA.XSL" StyleName="APA"/>
 </file>
@@ -3285,21 +3297,6 @@
 </file>
 
 <file path=customXml/itemProps1.xml><?xml version="1.0" encoding="utf-8"?>
-<ds:datastoreItem xmlns:ds="http://schemas.openxmlformats.org/officeDocument/2006/customXml" ds:itemID="{EFA828A8-EDF5-4620-B80B-C921FFB13A36}">
-  <ds:schemaRefs>
-    <ds:schemaRef ds:uri="http://purl.org/dc/elements/1.1/"/>
-    <ds:schemaRef ds:uri="http://schemas.microsoft.com/office/2006/metadata/properties"/>
-    <ds:schemaRef ds:uri="http://purl.org/dc/terms/"/>
-    <ds:schemaRef ds:uri="http://schemas.openxmlformats.org/package/2006/metadata/core-properties"/>
-    <ds:schemaRef ds:uri="http://schemas.microsoft.com/office/2006/documentManagement/types"/>
-    <ds:schemaRef ds:uri="http://schemas.microsoft.com/office/infopath/2007/PartnerControls"/>
-    <ds:schemaRef ds:uri="http://www.w3.org/XML/1998/namespace"/>
-    <ds:schemaRef ds:uri="http://purl.org/dc/dcmitype/"/>
-  </ds:schemaRefs>
-</ds:datastoreItem>
-</file>
-
-<file path=customXml/itemProps2.xml><?xml version="1.0" encoding="utf-8"?>
 <ds:datastoreItem xmlns:ds="http://schemas.openxmlformats.org/officeDocument/2006/customXml" ds:itemID="{3219308C-6854-4E22-8426-C0FB0E566E12}">
   <ds:schemaRefs>
     <ds:schemaRef ds:uri="http://schemas.microsoft.com/office/2006/metadata/contentType"/>
@@ -3315,8 +3312,23 @@
 </ds:datastoreItem>
 </file>
 
+<file path=customXml/itemProps2.xml><?xml version="1.0" encoding="utf-8"?>
+<ds:datastoreItem xmlns:ds="http://schemas.openxmlformats.org/officeDocument/2006/customXml" ds:itemID="{EFA828A8-EDF5-4620-B80B-C921FFB13A36}">
+  <ds:schemaRefs>
+    <ds:schemaRef ds:uri="http://purl.org/dc/elements/1.1/"/>
+    <ds:schemaRef ds:uri="http://schemas.microsoft.com/office/2006/metadata/properties"/>
+    <ds:schemaRef ds:uri="http://purl.org/dc/terms/"/>
+    <ds:schemaRef ds:uri="http://schemas.openxmlformats.org/package/2006/metadata/core-properties"/>
+    <ds:schemaRef ds:uri="http://schemas.microsoft.com/office/2006/documentManagement/types"/>
+    <ds:schemaRef ds:uri="http://schemas.microsoft.com/office/infopath/2007/PartnerControls"/>
+    <ds:schemaRef ds:uri="http://www.w3.org/XML/1998/namespace"/>
+    <ds:schemaRef ds:uri="http://purl.org/dc/dcmitype/"/>
+  </ds:schemaRefs>
+</ds:datastoreItem>
+</file>
+
 <file path=customXml/itemProps3.xml><?xml version="1.0" encoding="utf-8"?>
-<ds:datastoreItem xmlns:ds="http://schemas.openxmlformats.org/officeDocument/2006/customXml" ds:itemID="{FD77F1E2-A3DD-4E7A-A6B6-6EDC200ED168}">
+<ds:datastoreItem xmlns:ds="http://schemas.openxmlformats.org/officeDocument/2006/customXml" ds:itemID="{364FEF70-CBFB-49AF-BDDA-32F8C6598716}">
   <ds:schemaRefs>
     <ds:schemaRef ds:uri="http://schemas.openxmlformats.org/officeDocument/2006/bibliography"/>
   </ds:schemaRefs>

</xml_diff>